<commit_message>
Final version - minor touch ups
</commit_message>
<xml_diff>
--- a/homework/hw3/HW_3_ManyEyes.docx
+++ b/homework/hw3/HW_3_ManyEyes.docx
@@ -98,6 +98,13 @@
           <w:sz w:val="22"/>
         </w:rPr>
         <w:t xml:space="preserve">a word or phrase and the phrases that appear after it.  Highlighting also allows you to call out certain words.  </w:t>
+      </w:r>
+      <w:r>
+        <w:rPr>
+          <w:rFonts w:asciiTheme="majorHAnsi" w:hAnsiTheme="majorHAnsi"/>
+          <w:sz w:val="22"/>
+        </w:rPr>
+        <w:t>This visualization, especially with the highlighting, clearly shows what President Faust sees as the future for Harvard.</w:t>
       </w:r>
     </w:p>
     <w:p>
@@ -361,7 +368,21 @@
           <w:rFonts w:asciiTheme="majorHAnsi" w:hAnsiTheme="majorHAnsi"/>
           <w:sz w:val="22"/>
         </w:rPr>
-        <w:t>In the data sample Washington State produced the most apples and Delaware produced the least amount</w:t>
+        <w:t>In the data sample Washington State produced the most apples</w:t>
+      </w:r>
+      <w:r>
+        <w:rPr>
+          <w:rFonts w:asciiTheme="majorHAnsi" w:hAnsiTheme="majorHAnsi"/>
+          <w:sz w:val="22"/>
+        </w:rPr>
+        <w:t xml:space="preserve"> followed by New York and Michigan.  </w:t>
+      </w:r>
+      <w:r>
+        <w:rPr>
+          <w:rFonts w:asciiTheme="majorHAnsi" w:hAnsiTheme="majorHAnsi"/>
+          <w:sz w:val="22"/>
+        </w:rPr>
+        <w:t>Delaware produced the least amount</w:t>
       </w:r>
       <w:r>
         <w:rPr>
@@ -396,7 +417,28 @@
           <w:rFonts w:asciiTheme="majorHAnsi" w:hAnsiTheme="majorHAnsi"/>
           <w:sz w:val="22"/>
         </w:rPr>
-        <w:t xml:space="preserve">  I chose this grouped bar chart instead of a line graph because of the number of data points.  Presenting all states for all years on a line graph would have been very difficult to read.  The chart below gives the answer at a quick glance.</w:t>
+        <w:t xml:space="preserve">  I chose a</w:t>
+      </w:r>
+      <w:r>
+        <w:rPr>
+          <w:rFonts w:asciiTheme="majorHAnsi" w:hAnsiTheme="majorHAnsi"/>
+          <w:sz w:val="22"/>
+        </w:rPr>
+        <w:t xml:space="preserve"> grouped bar chart instead of a line graph because of the number of data points.  Presenting all states for all years on a line graph would have been very difficult to read.  The chart below gives the answer at a quick glance</w:t>
+      </w:r>
+      <w:r>
+        <w:rPr>
+          <w:rFonts w:asciiTheme="majorHAnsi" w:hAnsiTheme="majorHAnsi"/>
+          <w:sz w:val="22"/>
+        </w:rPr>
+        <w:t>, especially when the chart is ordered from greatest to smallest</w:t>
+      </w:r>
+      <w:r>
+        <w:rPr>
+          <w:rFonts w:asciiTheme="majorHAnsi" w:hAnsiTheme="majorHAnsi"/>
+          <w:sz w:val="22"/>
+        </w:rPr>
+        <w:t>.</w:t>
       </w:r>
     </w:p>
     <w:p>
@@ -498,7 +540,21 @@
           <w:rFonts w:asciiTheme="majorHAnsi" w:hAnsiTheme="majorHAnsi"/>
           <w:sz w:val="22"/>
         </w:rPr>
-        <w:t>Using a line graph it is easy to see whether production increased or decreased for a particular state.  Many Eyes has the ability to show all states at once, however the data becomes too confused with all states on one graph.  As an example I’ve shown a graph below showing Wisconsin and West Virginia, both showing a decline in production.</w:t>
+        <w:t>Using a line graph it is easy to see whether production increased or decreased for a particular state.  Many Eyes has the ability to show all states at on</w:t>
+      </w:r>
+      <w:r>
+        <w:rPr>
+          <w:rFonts w:asciiTheme="majorHAnsi" w:hAnsiTheme="majorHAnsi"/>
+          <w:sz w:val="22"/>
+        </w:rPr>
+        <w:t>ce, however the data becomes</w:t>
+      </w:r>
+      <w:r>
+        <w:rPr>
+          <w:rFonts w:asciiTheme="majorHAnsi" w:hAnsiTheme="majorHAnsi"/>
+          <w:sz w:val="22"/>
+        </w:rPr>
+        <w:t xml:space="preserve"> confused with all states on one graph.  As an example I’ve shown a graph below showing Wisconsin and West Virginia, both showing a decline in production.</w:t>
       </w:r>
     </w:p>
     <w:p>
@@ -605,6 +661,7 @@
           <w:rFonts w:asciiTheme="majorHAnsi" w:hAnsiTheme="majorHAnsi"/>
           <w:sz w:val="22"/>
         </w:rPr>
+        <w:lastRenderedPageBreak/>
         <w:t>The following states show a decrease in production:</w:t>
       </w:r>
     </w:p>
@@ -622,7 +679,6 @@
           <w:rFonts w:asciiTheme="majorHAnsi" w:hAnsiTheme="majorHAnsi"/>
           <w:sz w:val="22"/>
         </w:rPr>
-        <w:lastRenderedPageBreak/>
         <w:t xml:space="preserve">Arizona, Arkansas, California, Colorado, Georgia, Idaho, Indiana, Iowa, Kansas, Kentucky, Maine, Massachusetts, Michigan, Minnesota, Missouri, New Hampshire, New Jersey, New Mexico, North Carolina, Ohio, Oregon, </w:t>
       </w:r>
       <w:r>
@@ -708,7 +764,21 @@
           <w:rFonts w:asciiTheme="majorHAnsi" w:hAnsiTheme="majorHAnsi"/>
           <w:sz w:val="22"/>
         </w:rPr>
-        <w:t>Pennsylvania remained largely unchanged.</w:t>
+        <w:t>Pennsylvania remained largely unchanged</w:t>
+      </w:r>
+      <w:r>
+        <w:rPr>
+          <w:rFonts w:asciiTheme="majorHAnsi" w:hAnsiTheme="majorHAnsi"/>
+          <w:sz w:val="22"/>
+        </w:rPr>
+        <w:t xml:space="preserve"> over the ten year period</w:t>
+      </w:r>
+      <w:r>
+        <w:rPr>
+          <w:rFonts w:asciiTheme="majorHAnsi" w:hAnsiTheme="majorHAnsi"/>
+          <w:sz w:val="22"/>
+        </w:rPr>
+        <w:t>.</w:t>
       </w:r>
     </w:p>
     <w:p>
@@ -770,6 +840,13 @@
           <w:sz w:val="22"/>
         </w:rPr>
         <w:t>There are several levels where there are significant jumps in income depending on the category being measured, but the biggest benefit comes with the attainment of a Professional degree.  As can be seen in the grouped bar chart below the Professional degree imparts a significant income benefit (in the categories it is measured in).</w:t>
+      </w:r>
+      <w:r>
+        <w:rPr>
+          <w:rFonts w:asciiTheme="majorHAnsi" w:hAnsiTheme="majorHAnsi"/>
+          <w:sz w:val="22"/>
+        </w:rPr>
+        <w:t xml:space="preserve">  The grouped bar chart allows for easy comparison within the educational level group, as well as allowing clear comparison between gender and race.</w:t>
       </w:r>
     </w:p>
     <w:p>
@@ -992,10 +1069,24 @@
           <w:rFonts w:asciiTheme="majorHAnsi" w:hAnsiTheme="majorHAnsi"/>
           <w:sz w:val="22"/>
         </w:rPr>
-        <w:t xml:space="preserve">  Again, a grouped bar chart quickly allows the user to compare the differences in data for the different races.</w:t>
+        <w:t xml:space="preserve">  Again, a grouped bar chart quickly allows the user to compare the differences in data for the different races</w:t>
+      </w:r>
+      <w:r>
+        <w:rPr>
+          <w:rFonts w:asciiTheme="majorHAnsi" w:hAnsiTheme="majorHAnsi"/>
+          <w:sz w:val="22"/>
+        </w:rPr>
+        <w:t xml:space="preserve"> across different levels of education</w:t>
       </w:r>
       <w:bookmarkStart w:id="0" w:name="_GoBack"/>
       <w:bookmarkEnd w:id="0"/>
+      <w:r>
+        <w:rPr>
+          <w:rFonts w:asciiTheme="majorHAnsi" w:hAnsiTheme="majorHAnsi"/>
+          <w:sz w:val="22"/>
+        </w:rPr>
+        <w:t>.</w:t>
+      </w:r>
     </w:p>
     <w:p>
       <w:pPr>

</xml_diff>